<commit_message>
Updated content; added .pages version
</commit_message>
<xml_diff>
--- a/Frank Luan (basic).docx
+++ b/Frank Luan (basic).docx
@@ -213,16 +213,7 @@
           <w:rFonts w:ascii="PT Sans Narrow" w:hAnsi="PT Sans Narrow" w:cs="Times New Roman"/>
           <w:i/>
         </w:rPr>
-        <w:t xml:space="preserve"> Computational and Applied</w:t>
-      </w:r>
-      <w:bookmarkStart w:id="0" w:name="_GoBack"/>
-      <w:bookmarkEnd w:id="0"/>
-      <w:r>
-        <w:rPr>
-          <w:rFonts w:ascii="PT Sans Narrow" w:hAnsi="PT Sans Narrow" w:cs="Times New Roman"/>
-          <w:i/>
-        </w:rPr>
-        <w:t xml:space="preserve"> Mathematics</w:t>
+        <w:t xml:space="preserve"> Computational and Applied Mathematics</w:t>
       </w:r>
       <w:r>
         <w:rPr>
@@ -457,7 +448,13 @@
         <w:rPr>
           <w:rFonts w:ascii="PT Sans Narrow" w:hAnsi="PT Sans Narrow" w:cs="Times New Roman"/>
         </w:rPr>
-        <w:t>Created a social app where friends build profiles not for themselves, but for each other</w:t>
+        <w:t>Created SketchOff, a social app where friends build fun and clean profiles not for t</w:t>
+      </w:r>
+      <w:r>
+        <w:rPr>
+          <w:rFonts w:ascii="PT Sans Narrow" w:hAnsi="PT Sans Narrow" w:cs="Times New Roman"/>
+        </w:rPr>
+        <w:t>hemselves, but for each other</w:t>
       </w:r>
     </w:p>
     <w:p>
@@ -480,30 +477,7 @@
         <w:rPr>
           <w:rFonts w:ascii="PT Sans Narrow" w:hAnsi="PT Sans Narrow" w:cs="Times New Roman"/>
         </w:rPr>
-        <w:t>Developed a Ruby on Rails API server</w:t>
-      </w:r>
-    </w:p>
-    <w:p>
-      <w:pPr>
-        <w:pStyle w:val="ListParagraph"/>
-        <w:numPr>
-          <w:ilvl w:val="0"/>
-          <w:numId w:val="1"/>
-        </w:numPr>
-        <w:tabs>
-          <w:tab w:val="right" w:pos="10800"/>
-        </w:tabs>
-        <w:ind w:left="360"/>
-        <w:jc w:val="both"/>
-        <w:rPr>
-          <w:rFonts w:ascii="PT Sans Narrow" w:hAnsi="PT Sans Narrow" w:cs="Times New Roman"/>
-        </w:rPr>
-      </w:pPr>
-      <w:r>
-        <w:rPr>
-          <w:rFonts w:ascii="PT Sans Narrow" w:hAnsi="PT Sans Narrow" w:cs="Times New Roman"/>
-        </w:rPr>
-        <w:t xml:space="preserve">Developed an </w:t>
+        <w:t>Led all aspects of development (</w:t>
       </w:r>
       <w:proofErr w:type="spellStart"/>
       <w:r>
@@ -517,36 +491,7 @@
         <w:rPr>
           <w:rFonts w:ascii="PT Sans Narrow" w:hAnsi="PT Sans Narrow" w:cs="Times New Roman"/>
         </w:rPr>
-        <w:t xml:space="preserve"> client app</w:t>
-      </w:r>
-    </w:p>
-    <w:p>
-      <w:pPr>
-        <w:pStyle w:val="ListParagraph"/>
-        <w:numPr>
-          <w:ilvl w:val="0"/>
-          <w:numId w:val="1"/>
-        </w:numPr>
-        <w:tabs>
-          <w:tab w:val="right" w:pos="10800"/>
-        </w:tabs>
-        <w:ind w:left="360"/>
-        <w:jc w:val="both"/>
-        <w:rPr>
-          <w:rFonts w:ascii="PT Sans Narrow" w:hAnsi="PT Sans Narrow" w:cs="Times New Roman"/>
-        </w:rPr>
-      </w:pPr>
-      <w:r>
-        <w:rPr>
-          <w:rFonts w:ascii="PT Sans Narrow" w:hAnsi="PT Sans Narrow" w:cs="Times New Roman"/>
-        </w:rPr>
-        <w:t xml:space="preserve">Developed a responsive, dynamic landing </w:t>
-      </w:r>
-      <w:r>
-        <w:rPr>
-          <w:rFonts w:ascii="PT Sans Narrow" w:hAnsi="PT Sans Narrow" w:cs="Times New Roman"/>
-        </w:rPr>
-        <w:t>website</w:t>
+        <w:t>, Web, Server Backend)</w:t>
       </w:r>
     </w:p>
     <w:p>
@@ -1122,10 +1067,139 @@
       </w:pPr>
       <w:r>
         <w:rPr>
+          <w:rFonts w:ascii="PT Sans Narrow" w:hAnsi="PT Sans Narrow" w:cs="Times New Roman"/>
+          <w:b/>
+          <w:lang w:eastAsia="zh-CN"/>
+        </w:rPr>
+        <w:lastRenderedPageBreak/>
+        <w:t>International Collegiate Programming Contest</w:t>
+      </w:r>
+      <w:r>
+        <w:rPr>
+          <w:rFonts w:ascii="PT Sans Narrow" w:hAnsi="PT Sans Narrow" w:cs="Times New Roman"/>
+          <w:b/>
+          <w:lang w:eastAsia="zh-CN"/>
+        </w:rPr>
+        <w:t xml:space="preserve">, </w:t>
+      </w:r>
+      <w:r>
+        <w:rPr>
+          <w:rFonts w:ascii="PT Sans Narrow" w:hAnsi="PT Sans Narrow" w:cs="Times New Roman"/>
+          <w:i/>
+          <w:lang w:eastAsia="zh-CN"/>
+        </w:rPr>
+        <w:t>Association for Computing Machinery</w:t>
+      </w:r>
+      <w:r>
+        <w:rPr>
+          <w:rFonts w:ascii="PT Sans Narrow" w:hAnsi="PT Sans Narrow" w:cs="Times New Roman"/>
+        </w:rPr>
+        <w:tab/>
+      </w:r>
+      <w:r>
+        <w:rPr>
+          <w:rFonts w:ascii="PT Sans Narrow" w:hAnsi="PT Sans Narrow" w:cs="Times New Roman"/>
+        </w:rPr>
+        <w:t>May</w:t>
+      </w:r>
+      <w:r>
+        <w:rPr>
+          <w:rFonts w:ascii="PT Sans Narrow" w:hAnsi="PT Sans Narrow" w:cs="Times New Roman"/>
+        </w:rPr>
+        <w:t xml:space="preserve"> 2014</w:t>
+      </w:r>
+    </w:p>
+    <w:p>
+      <w:pPr>
+        <w:tabs>
+          <w:tab w:val="right" w:pos="10800"/>
+        </w:tabs>
+        <w:jc w:val="both"/>
+        <w:rPr>
+          <w:rFonts w:ascii="PT Sans Narrow" w:hAnsi="PT Sans Narrow" w:cs="Times New Roman"/>
+        </w:rPr>
+      </w:pPr>
+      <w:r>
+        <w:rPr>
+          <w:rFonts w:ascii="PT Sans Narrow" w:hAnsi="PT Sans Narrow" w:cs="Times New Roman"/>
+        </w:rPr>
+        <w:t xml:space="preserve">- </w:t>
+      </w:r>
+      <w:r>
+        <w:rPr>
+          <w:rFonts w:ascii="PT Sans Narrow" w:hAnsi="PT Sans Narrow" w:cs="Times New Roman"/>
+        </w:rPr>
+        <w:t>Qualification for Mid-Central USA Regional Contest in November, 2014</w:t>
+      </w:r>
+    </w:p>
+    <w:p>
+      <w:pPr>
+        <w:tabs>
+          <w:tab w:val="right" w:pos="10800"/>
+        </w:tabs>
+        <w:jc w:val="both"/>
+        <w:rPr>
+          <w:rFonts w:ascii="PT Sans Narrow" w:hAnsi="PT Sans Narrow" w:cs="Times New Roman"/>
+          <w:lang w:eastAsia="zh-CN"/>
+        </w:rPr>
+      </w:pPr>
+      <w:r>
+        <w:rPr>
+          <w:rFonts w:ascii="PT Sans Narrow" w:hAnsi="PT Sans Narrow" w:cs="Times New Roman"/>
+          <w:b/>
+        </w:rPr>
+        <w:t>National Olympiad of Informatics of China</w:t>
+      </w:r>
+      <w:r>
+        <w:rPr>
+          <w:rFonts w:ascii="PT Sans Narrow" w:hAnsi="PT Sans Narrow" w:cs="Times New Roman"/>
+          <w:b/>
+        </w:rPr>
+        <w:t>,</w:t>
+      </w:r>
+      <w:r>
+        <w:rPr>
+          <w:rFonts w:ascii="PT Sans Narrow" w:hAnsi="PT Sans Narrow" w:cs="Times New Roman"/>
+        </w:rPr>
+        <w:t xml:space="preserve"> </w:t>
+      </w:r>
+      <w:r>
+        <w:rPr>
+          <w:rFonts w:ascii="PT Sans Narrow" w:hAnsi="PT Sans Narrow" w:cs="Times New Roman"/>
+        </w:rPr>
+        <w:t>China Computer Federation</w:t>
+      </w:r>
+      <w:r>
+        <w:rPr>
           <w:rFonts w:ascii="PT Sans Narrow" w:hAnsi="PT Sans Narrow" w:cs="Times New Roman" w:hint="eastAsia"/>
           <w:lang w:eastAsia="zh-CN"/>
         </w:rPr>
-        <w:lastRenderedPageBreak/>
+        <w:tab/>
+      </w:r>
+      <w:r>
+        <w:rPr>
+          <w:rFonts w:ascii="PT Sans Narrow" w:hAnsi="PT Sans Narrow" w:cs="Times New Roman"/>
+          <w:lang w:eastAsia="zh-CN"/>
+        </w:rPr>
+        <w:t>December 2012</w:t>
+      </w:r>
+    </w:p>
+    <w:p>
+      <w:pPr>
+        <w:tabs>
+          <w:tab w:val="right" w:pos="10800"/>
+        </w:tabs>
+        <w:jc w:val="both"/>
+        <w:rPr>
+          <w:rFonts w:ascii="PT Sans Narrow" w:hAnsi="PT Sans Narrow" w:cs="Times New Roman"/>
+          <w:lang w:eastAsia="zh-CN"/>
+        </w:rPr>
+      </w:pPr>
+      <w:r>
+        <w:rPr>
+          <w:rFonts w:ascii="PT Sans Narrow" w:hAnsi="PT Sans Narrow" w:cs="Times New Roman"/>
+          <w:lang w:eastAsia="zh-CN"/>
+        </w:rPr>
         <w:t xml:space="preserve">- </w:t>
       </w:r>
       <w:r>
@@ -1133,120 +1207,10 @@
           <w:rFonts w:ascii="PT Sans Narrow" w:hAnsi="PT Sans Narrow" w:cs="Times New Roman"/>
           <w:lang w:eastAsia="zh-CN"/>
         </w:rPr>
-        <w:t xml:space="preserve">  </w:t>
-      </w:r>
-      <w:r>
-        <w:rPr>
-          <w:rFonts w:ascii="PT Sans Narrow" w:hAnsi="PT Sans Narrow" w:cs="Times New Roman" w:hint="eastAsia"/>
-          <w:lang w:eastAsia="zh-CN"/>
-        </w:rPr>
-        <w:t xml:space="preserve"> </w:t>
-      </w:r>
-      <w:r>
-        <w:rPr>
-          <w:rFonts w:ascii="PT Sans Narrow" w:hAnsi="PT Sans Narrow" w:cs="Times New Roman"/>
-          <w:b/>
-          <w:lang w:eastAsia="zh-CN"/>
-        </w:rPr>
-        <w:t>International Collegiate Programming Contest</w:t>
-      </w:r>
-      <w:r>
-        <w:rPr>
-          <w:rFonts w:ascii="PT Sans Narrow" w:hAnsi="PT Sans Narrow" w:cs="Times New Roman"/>
-          <w:lang w:eastAsia="zh-CN"/>
-        </w:rPr>
-        <w:t xml:space="preserve">: </w:t>
-      </w:r>
-      <w:r>
-        <w:rPr>
-          <w:rFonts w:ascii="PT Sans Narrow" w:hAnsi="PT Sans Narrow" w:cs="Times New Roman"/>
-        </w:rPr>
-        <w:t xml:space="preserve">Mid-Central USA Regional </w:t>
-      </w:r>
-      <w:r>
-        <w:rPr>
-          <w:rFonts w:ascii="PT Sans Narrow" w:hAnsi="PT Sans Narrow" w:cs="Times New Roman"/>
-        </w:rPr>
-        <w:t>Qualification</w:t>
-      </w:r>
-      <w:r>
-        <w:rPr>
-          <w:rFonts w:ascii="PT Sans Narrow" w:hAnsi="PT Sans Narrow" w:cs="Times New Roman"/>
-        </w:rPr>
-        <w:tab/>
-      </w:r>
-      <w:r>
-        <w:rPr>
-          <w:rFonts w:ascii="PT Sans Narrow" w:hAnsi="PT Sans Narrow" w:cs="Times New Roman"/>
-        </w:rPr>
-        <w:t>March 2014</w:t>
-      </w:r>
-    </w:p>
-    <w:p>
-      <w:pPr>
-        <w:tabs>
-          <w:tab w:val="right" w:pos="10800"/>
-        </w:tabs>
-        <w:jc w:val="both"/>
-        <w:rPr>
-          <w:rFonts w:ascii="PT Sans Narrow" w:hAnsi="PT Sans Narrow" w:cs="Times New Roman"/>
-          <w:lang w:eastAsia="zh-CN"/>
-        </w:rPr>
-      </w:pPr>
-      <w:r>
-        <w:rPr>
-          <w:rFonts w:ascii="PT Sans Narrow" w:hAnsi="PT Sans Narrow" w:cs="Times New Roman" w:hint="eastAsia"/>
-          <w:lang w:eastAsia="zh-CN"/>
-        </w:rPr>
-        <w:t xml:space="preserve">- </w:t>
-      </w:r>
-      <w:r>
-        <w:rPr>
-          <w:rFonts w:ascii="PT Sans Narrow" w:hAnsi="PT Sans Narrow" w:cs="Times New Roman"/>
-          <w:lang w:eastAsia="zh-CN"/>
-        </w:rPr>
-        <w:t xml:space="preserve">  </w:t>
-      </w:r>
-      <w:r>
-        <w:rPr>
-          <w:rFonts w:ascii="PT Sans Narrow" w:hAnsi="PT Sans Narrow" w:cs="Times New Roman" w:hint="eastAsia"/>
-          <w:lang w:eastAsia="zh-CN"/>
-        </w:rPr>
-        <w:t xml:space="preserve"> </w:t>
-      </w:r>
-      <w:r>
-        <w:rPr>
-          <w:rFonts w:ascii="PT Sans Narrow" w:hAnsi="PT Sans Narrow" w:cs="Times New Roman"/>
-          <w:b/>
-        </w:rPr>
-        <w:t>National Olympiad of Informatics of China</w:t>
-      </w:r>
-      <w:r>
-        <w:rPr>
-          <w:rFonts w:ascii="PT Sans Narrow" w:hAnsi="PT Sans Narrow" w:cs="Times New Roman"/>
-        </w:rPr>
-        <w:t xml:space="preserve"> </w:t>
-      </w:r>
-      <w:r>
-        <w:rPr>
-          <w:rFonts w:ascii="PT Sans Narrow" w:hAnsi="PT Sans Narrow" w:cs="Times New Roman"/>
-        </w:rPr>
-        <w:t>First Prize</w:t>
-      </w:r>
-      <w:r>
-        <w:rPr>
-          <w:rFonts w:ascii="PT Sans Narrow" w:hAnsi="PT Sans Narrow" w:cs="Times New Roman" w:hint="eastAsia"/>
-          <w:lang w:eastAsia="zh-CN"/>
-        </w:rPr>
-        <w:tab/>
-      </w:r>
-      <w:r>
-        <w:rPr>
-          <w:rFonts w:ascii="PT Sans Narrow" w:hAnsi="PT Sans Narrow" w:cs="Times New Roman"/>
-          <w:lang w:eastAsia="zh-CN"/>
-        </w:rPr>
-        <w:t>December 2012</w:t>
-      </w:r>
+        <w:t>First prize in the computer algorithm design and problem solving competition</w:t>
+      </w:r>
+      <w:bookmarkStart w:id="0" w:name="_GoBack"/>
+      <w:bookmarkEnd w:id="0"/>
     </w:p>
     <w:p>
       <w:pPr>
@@ -2602,7 +2566,7 @@
 </file>
 
 <file path=customXml/itemProps1.xml><?xml version="1.0" encoding="utf-8"?>
-<ds:datastoreItem xmlns:ds="http://schemas.openxmlformats.org/officeDocument/2006/customXml" ds:itemID="{56D589D6-FCB0-9F4D-8C1B-7AFDE47C094F}">
+<ds:datastoreItem xmlns:ds="http://schemas.openxmlformats.org/officeDocument/2006/customXml" ds:itemID="{4F946675-409E-8B4A-B6F0-4A68616FA901}">
   <ds:schemaRefs>
     <ds:schemaRef ds:uri="http://schemas.openxmlformats.org/officeDocument/2006/bibliography"/>
   </ds:schemaRefs>

</xml_diff>